<commit_message>
HW 1 to 3 Done
</commit_message>
<xml_diff>
--- a/HW3/SCS/CS390PHW3paper.docx
+++ b/HW3/SCS/CS390PHW3paper.docx
@@ -3946,11 +3946,7 @@
           <w:tab w:val="left" w:pos="2800"/>
           <w:tab w:val="left" w:pos="3360"/>
           <w:tab w:val="left" w:pos="3920"/>
-          <w:tab w:val="left" w:pos="4480"/>
-          <w:tab w:val="left" w:pos="5040"/>
-          <w:tab w:val="left" w:pos="5600"/>
-          <w:tab w:val="left" w:pos="6160"/>
-          <w:tab w:val="left" w:pos="6720"/>
+          <w:tab w:val="center" w:pos="5400"/>
         </w:tabs>
         <w:autoSpaceDE w:val="0"/>
         <w:autoSpaceDN w:val="0"/>
@@ -3982,6 +3978,17 @@
           <w:t>https://rubygems.org/gems/devise/versions/</w:t>
         </w:r>
       </w:hyperlink>
+      <w:r>
+        <w:rPr>
+          <w:rStyle w:val="Hyperlink"/>
+          <w:rFonts w:ascii="Times New Roman" w:hAnsi="Times New Roman" w:cs="Times New Roman"/>
+          <w:sz w:val="20"/>
+          <w:szCs w:val="20"/>
+        </w:rPr>
+        <w:tab/>
+      </w:r>
+      <w:bookmarkStart w:id="0" w:name="_GoBack"/>
+      <w:bookmarkEnd w:id="0"/>
     </w:p>
     <w:p>
       <w:pPr>
@@ -4029,8 +4036,6 @@
           <w:t>https://www.youtube.com/watch?v=zJYuLebl-Js</w:t>
         </w:r>
       </w:hyperlink>
-      <w:bookmarkStart w:id="0" w:name="_GoBack"/>
-      <w:bookmarkEnd w:id="0"/>
     </w:p>
     <w:p>
       <w:pPr>

</xml_diff>